<commit_message>
[Ready] Added main & fixed ui
</commit_message>
<xml_diff>
--- a/Genetics/1.docx
+++ b/Genetics/1.docx
@@ -1,6 +1,6 @@
 
 <file path=word/document.xml><?xml version="1.0" encoding="utf-8"?>
-<w:document xmlns:wpc="http://schemas.microsoft.com/office/word/2010/wordprocessingCanvas" xmlns:cx="http://schemas.microsoft.com/office/drawing/2014/chartex" xmlns:cx1="http://schemas.microsoft.com/office/drawing/2015/9/8/chartex" xmlns:cx2="http://schemas.microsoft.com/office/drawing/2015/10/21/chartex" xmlns:cx3="http://schemas.microsoft.com/office/drawing/2016/5/9/chartex" xmlns:cx4="http://schemas.microsoft.com/office/drawing/2016/5/10/chartex" xmlns:cx5="http://schemas.microsoft.com/office/drawing/2016/5/11/chartex" xmlns:cx6="http://schemas.microsoft.com/office/drawing/2016/5/12/chartex" xmlns:cx7="http://schemas.microsoft.com/office/drawing/2016/5/13/chartex" xmlns:cx8="http://schemas.microsoft.com/office/drawing/2016/5/14/chartex" xmlns:mc="http://schemas.openxmlformats.org/markup-compatibility/2006" xmlns:aink="http://schemas.microsoft.com/office/drawing/2016/ink" xmlns:am3d="http://schemas.microsoft.com/office/drawing/2017/model3d" xmlns:o="urn:schemas-microsoft-com:office:office" xmlns:r="http://schemas.openxmlformats.org/officeDocument/2006/relationships" xmlns:m="http://schemas.openxmlformats.org/officeDocument/2006/math" xmlns:v="urn:schemas-microsoft-com:vml" xmlns:wp14="http://schemas.microsoft.com/office/word/2010/wordprocessingDrawing" xmlns:wp="http://schemas.openxmlformats.org/drawingml/2006/wordprocessingDrawing" xmlns:w10="urn:schemas-microsoft-com:office:word" xmlns:w="http://schemas.openxmlformats.org/wordprocessingml/2006/main" xmlns:w14="http://schemas.microsoft.com/office/word/2010/wordml" xmlns:w15="http://schemas.microsoft.com/office/word/2012/wordml" xmlns:w16cid="http://schemas.microsoft.com/office/word/2016/wordml/cid" xmlns:w16se="http://schemas.microsoft.com/office/word/2015/wordml/symex" xmlns:wpg="http://schemas.microsoft.com/office/word/2010/wordprocessingGroup" xmlns:wpi="http://schemas.microsoft.com/office/word/2010/wordprocessingInk" xmlns:wne="http://schemas.microsoft.com/office/word/2006/wordml" xmlns:wps="http://schemas.microsoft.com/office/word/2010/wordprocessingShape" mc:Ignorable="w14 w15 w16se w16cid wp14">
+<w:document xmlns:wpc="http://schemas.microsoft.com/office/word/2010/wordprocessingCanvas" xmlns:mc="http://schemas.openxmlformats.org/markup-compatibility/2006" xmlns:o="urn:schemas-microsoft-com:office:office" xmlns:r="http://schemas.openxmlformats.org/officeDocument/2006/relationships" xmlns:m="http://schemas.openxmlformats.org/officeDocument/2006/math" xmlns:v="urn:schemas-microsoft-com:vml" xmlns:wp14="http://schemas.microsoft.com/office/word/2010/wordprocessingDrawing" xmlns:wp="http://schemas.openxmlformats.org/drawingml/2006/wordprocessingDrawing" xmlns:w10="urn:schemas-microsoft-com:office:word" xmlns:w="http://schemas.openxmlformats.org/wordprocessingml/2006/main" xmlns:w14="http://schemas.microsoft.com/office/word/2010/wordml" xmlns:w15="http://schemas.microsoft.com/office/word/2012/wordml" xmlns:wpg="http://schemas.microsoft.com/office/word/2010/wordprocessingGroup" xmlns:wpi="http://schemas.microsoft.com/office/word/2010/wordprocessingInk" xmlns:wne="http://schemas.microsoft.com/office/word/2006/wordml" xmlns:wps="http://schemas.microsoft.com/office/word/2010/wordprocessingShape" mc:Ignorable="w14 w15 wp14">
   <w:body>
     <w:p>
       <w:pPr>
@@ -418,7 +418,7 @@
                           <a14:useLocalDpi xmlns:a14="http://schemas.microsoft.com/office/drawing/2010/main" val="0"/>
                         </a:ext>
                         <a:ext uri="{837473B0-CC2E-450A-ABE3-18F120FF3D39}">
-                          <a1611:picAttrSrcUrl xmlns:a1611="http://schemas.microsoft.com/office/drawing/2016/11/main" r:id="rId6"/>
+                          <a1611:picAttrSrcUrl xmlns:a1611="http://schemas.microsoft.com/office/drawing/2016/11/main" xmlns:w16se="http://schemas.microsoft.com/office/word/2015/wordml/symex" xmlns:w16cid="http://schemas.microsoft.com/office/word/2016/wordml/cid" xmlns:w="http://schemas.openxmlformats.org/wordprocessingml/2006/main" xmlns:w10="urn:schemas-microsoft-com:office:word" xmlns:v="urn:schemas-microsoft-com:vml" xmlns:o="urn:schemas-microsoft-com:office:office" xmlns:am3d="http://schemas.microsoft.com/office/drawing/2017/model3d" xmlns:aink="http://schemas.microsoft.com/office/drawing/2016/ink" xmlns:cx8="http://schemas.microsoft.com/office/drawing/2016/5/14/chartex" xmlns:cx7="http://schemas.microsoft.com/office/drawing/2016/5/13/chartex" xmlns:cx6="http://schemas.microsoft.com/office/drawing/2016/5/12/chartex" xmlns:cx5="http://schemas.microsoft.com/office/drawing/2016/5/11/chartex" xmlns:cx4="http://schemas.microsoft.com/office/drawing/2016/5/10/chartex" xmlns:cx3="http://schemas.microsoft.com/office/drawing/2016/5/9/chartex" xmlns:cx2="http://schemas.microsoft.com/office/drawing/2015/10/21/chartex" xmlns:cx1="http://schemas.microsoft.com/office/drawing/2015/9/8/chartex" xmlns:cx="http://schemas.microsoft.com/office/drawing/2014/chartex" xmlns="" r:id="rId6"/>
                         </a:ext>
                       </a:extLst>
                     </a:blip>
@@ -539,7 +539,7 @@
     </w:p>
     <w:p>
       <w:pPr>
-        <w:pStyle w:val="ListParagraph"/>
+        <w:pStyle w:val="a4"/>
         <w:numPr>
           <w:ilvl w:val="0"/>
           <w:numId w:val="9"/>
@@ -566,7 +566,7 @@
     </w:p>
     <w:p>
       <w:pPr>
-        <w:pStyle w:val="ListParagraph"/>
+        <w:pStyle w:val="a4"/>
         <w:numPr>
           <w:ilvl w:val="1"/>
           <w:numId w:val="9"/>
@@ -593,7 +593,7 @@
     </w:p>
     <w:p>
       <w:pPr>
-        <w:pStyle w:val="ListParagraph"/>
+        <w:pStyle w:val="a4"/>
         <w:numPr>
           <w:ilvl w:val="1"/>
           <w:numId w:val="9"/>
@@ -620,7 +620,7 @@
     </w:p>
     <w:p>
       <w:pPr>
-        <w:pStyle w:val="ListParagraph"/>
+        <w:pStyle w:val="a4"/>
         <w:numPr>
           <w:ilvl w:val="1"/>
           <w:numId w:val="9"/>
@@ -691,7 +691,7 @@
     </w:p>
     <w:p>
       <w:pPr>
-        <w:pStyle w:val="ListParagraph"/>
+        <w:pStyle w:val="a4"/>
         <w:numPr>
           <w:ilvl w:val="0"/>
           <w:numId w:val="9"/>
@@ -739,7 +739,7 @@
     </w:p>
     <w:p>
       <w:pPr>
-        <w:pStyle w:val="ListParagraph"/>
+        <w:pStyle w:val="a4"/>
         <w:numPr>
           <w:ilvl w:val="1"/>
           <w:numId w:val="9"/>
@@ -766,7 +766,7 @@
     </w:p>
     <w:p>
       <w:pPr>
-        <w:pStyle w:val="ListParagraph"/>
+        <w:pStyle w:val="a4"/>
         <w:numPr>
           <w:ilvl w:val="1"/>
           <w:numId w:val="9"/>
@@ -793,7 +793,7 @@
     </w:p>
     <w:p>
       <w:pPr>
-        <w:pStyle w:val="ListParagraph"/>
+        <w:pStyle w:val="a4"/>
         <w:numPr>
           <w:ilvl w:val="1"/>
           <w:numId w:val="9"/>
@@ -853,7 +853,7 @@
     </w:p>
     <w:p>
       <w:pPr>
-        <w:pStyle w:val="ListParagraph"/>
+        <w:pStyle w:val="a4"/>
         <w:numPr>
           <w:ilvl w:val="0"/>
           <w:numId w:val="9"/>
@@ -913,7 +913,7 @@
     </w:p>
     <w:p>
       <w:pPr>
-        <w:pStyle w:val="ListParagraph"/>
+        <w:pStyle w:val="a4"/>
         <w:numPr>
           <w:ilvl w:val="0"/>
           <w:numId w:val="9"/>
@@ -1190,7 +1190,7 @@
     </w:p>
     <w:p>
       <w:pPr>
-        <w:pStyle w:val="ListParagraph"/>
+        <w:pStyle w:val="a4"/>
         <w:numPr>
           <w:ilvl w:val="0"/>
           <w:numId w:val="10"/>
@@ -1343,7 +1343,7 @@
     </w:p>
     <w:p>
       <w:pPr>
-        <w:pStyle w:val="ListParagraph"/>
+        <w:pStyle w:val="a4"/>
         <w:numPr>
           <w:ilvl w:val="0"/>
           <w:numId w:val="12"/>
@@ -1366,7 +1366,7 @@
     </w:p>
     <w:p>
       <w:pPr>
-        <w:pStyle w:val="ListParagraph"/>
+        <w:pStyle w:val="a4"/>
         <w:numPr>
           <w:ilvl w:val="1"/>
           <w:numId w:val="12"/>
@@ -1389,7 +1389,7 @@
     </w:p>
     <w:p>
       <w:pPr>
-        <w:pStyle w:val="ListParagraph"/>
+        <w:pStyle w:val="a4"/>
         <w:numPr>
           <w:ilvl w:val="2"/>
           <w:numId w:val="12"/>
@@ -1430,7 +1430,7 @@
     </w:p>
     <w:p>
       <w:pPr>
-        <w:pStyle w:val="ListParagraph"/>
+        <w:pStyle w:val="a4"/>
         <w:numPr>
           <w:ilvl w:val="2"/>
           <w:numId w:val="12"/>
@@ -1462,7 +1462,7 @@
     </w:p>
     <w:p>
       <w:pPr>
-        <w:pStyle w:val="ListParagraph"/>
+        <w:pStyle w:val="a4"/>
         <w:numPr>
           <w:ilvl w:val="1"/>
           <w:numId w:val="12"/>
@@ -1485,7 +1485,7 @@
     </w:p>
     <w:p>
       <w:pPr>
-        <w:pStyle w:val="ListParagraph"/>
+        <w:pStyle w:val="a4"/>
         <w:numPr>
           <w:ilvl w:val="2"/>
           <w:numId w:val="12"/>
@@ -1508,7 +1508,7 @@
     </w:p>
     <w:p>
       <w:pPr>
-        <w:pStyle w:val="ListParagraph"/>
+        <w:pStyle w:val="a4"/>
         <w:numPr>
           <w:ilvl w:val="2"/>
           <w:numId w:val="12"/>
@@ -1540,7 +1540,7 @@
     </w:p>
     <w:p>
       <w:pPr>
-        <w:pStyle w:val="ListParagraph"/>
+        <w:pStyle w:val="a4"/>
         <w:numPr>
           <w:ilvl w:val="1"/>
           <w:numId w:val="12"/>
@@ -1563,7 +1563,7 @@
     </w:p>
     <w:p>
       <w:pPr>
-        <w:pStyle w:val="ListParagraph"/>
+        <w:pStyle w:val="a4"/>
         <w:numPr>
           <w:ilvl w:val="2"/>
           <w:numId w:val="12"/>
@@ -1595,7 +1595,7 @@
     </w:p>
     <w:p>
       <w:pPr>
-        <w:pStyle w:val="ListParagraph"/>
+        <w:pStyle w:val="a4"/>
         <w:numPr>
           <w:ilvl w:val="0"/>
           <w:numId w:val="12"/>
@@ -1795,7 +1795,7 @@
     </w:p>
     <w:p>
       <w:pPr>
-        <w:pStyle w:val="ListParagraph"/>
+        <w:pStyle w:val="a4"/>
         <w:numPr>
           <w:ilvl w:val="0"/>
           <w:numId w:val="12"/>
@@ -1936,7 +1936,7 @@
     </w:p>
     <w:p>
       <w:pPr>
-        <w:pStyle w:val="ListParagraph"/>
+        <w:pStyle w:val="a4"/>
         <w:numPr>
           <w:ilvl w:val="0"/>
           <w:numId w:val="13"/>
@@ -1959,7 +1959,7 @@
     </w:p>
     <w:p>
       <w:pPr>
-        <w:pStyle w:val="ListParagraph"/>
+        <w:pStyle w:val="a4"/>
         <w:numPr>
           <w:ilvl w:val="0"/>
           <w:numId w:val="13"/>
@@ -1982,7 +1982,7 @@
     </w:p>
     <w:p>
       <w:pPr>
-        <w:pStyle w:val="ListParagraph"/>
+        <w:pStyle w:val="a4"/>
         <w:numPr>
           <w:ilvl w:val="0"/>
           <w:numId w:val="13"/>
@@ -2005,7 +2005,7 @@
     </w:p>
     <w:p>
       <w:pPr>
-        <w:pStyle w:val="ListParagraph"/>
+        <w:pStyle w:val="a4"/>
         <w:numPr>
           <w:ilvl w:val="0"/>
           <w:numId w:val="13"/>
@@ -2159,7 +2159,7 @@
     <w:p/>
     <w:tbl>
       <w:tblPr>
-        <w:tblStyle w:val="TableGrid"/>
+        <w:tblStyle w:val="a3"/>
         <w:tblpPr w:leftFromText="180" w:rightFromText="180" w:vertAnchor="text" w:horzAnchor="margin" w:tblpY="-36"/>
         <w:bidiVisual/>
         <w:tblW w:w="0" w:type="auto"/>
@@ -2822,7 +2822,7 @@
     </w:p>
     <w:tbl>
       <w:tblPr>
-        <w:tblStyle w:val="TableGrid"/>
+        <w:tblStyle w:val="a3"/>
         <w:tblpPr w:leftFromText="180" w:rightFromText="180" w:vertAnchor="text" w:horzAnchor="margin" w:tblpY="-39"/>
         <w:bidiVisual/>
         <w:tblW w:w="0" w:type="auto"/>
@@ -3592,7 +3592,7 @@
     </w:p>
     <w:tbl>
       <w:tblPr>
-        <w:tblStyle w:val="TableGrid"/>
+        <w:tblStyle w:val="a3"/>
         <w:tblpPr w:leftFromText="180" w:rightFromText="180" w:vertAnchor="text" w:horzAnchor="margin" w:tblpY="-79"/>
         <w:bidiVisual/>
         <w:tblW w:w="0" w:type="auto"/>
@@ -4632,7 +4632,7 @@
     </w:p>
     <w:p>
       <w:pPr>
-        <w:pStyle w:val="ListParagraph"/>
+        <w:pStyle w:val="a4"/>
         <w:numPr>
           <w:ilvl w:val="0"/>
           <w:numId w:val="14"/>
@@ -4660,7 +4660,7 @@
     </w:p>
     <w:tbl>
       <w:tblPr>
-        <w:tblStyle w:val="TableGrid"/>
+        <w:tblStyle w:val="a3"/>
         <w:tblpPr w:leftFromText="180" w:rightFromText="180" w:vertAnchor="text" w:horzAnchor="page" w:tblpX="1015" w:tblpY="292"/>
         <w:bidiVisual/>
         <w:tblW w:w="3426" w:type="dxa"/>
@@ -4922,7 +4922,7 @@
     </w:tbl>
     <w:tbl>
       <w:tblPr>
-        <w:tblStyle w:val="TableGrid"/>
+        <w:tblStyle w:val="a3"/>
         <w:tblpPr w:leftFromText="180" w:rightFromText="180" w:vertAnchor="text" w:horzAnchor="page" w:tblpX="6137" w:tblpY="243"/>
         <w:bidiVisual/>
         <w:tblW w:w="3426" w:type="dxa"/>
@@ -5227,7 +5227,7 @@
     </w:p>
     <w:tbl>
       <w:tblPr>
-        <w:tblStyle w:val="TableGrid"/>
+        <w:tblStyle w:val="a3"/>
         <w:tblpPr w:leftFromText="180" w:rightFromText="180" w:vertAnchor="text" w:horzAnchor="page" w:tblpX="999" w:tblpY="-18"/>
         <w:bidiVisual/>
         <w:tblW w:w="3426" w:type="dxa"/>
@@ -5489,7 +5489,7 @@
     </w:tbl>
     <w:tbl>
       <w:tblPr>
-        <w:tblStyle w:val="TableGrid"/>
+        <w:tblStyle w:val="a3"/>
         <w:tblpPr w:leftFromText="180" w:rightFromText="180" w:vertAnchor="text" w:horzAnchor="page" w:tblpX="6137" w:tblpY="-34"/>
         <w:bidiVisual/>
         <w:tblW w:w="3426" w:type="dxa"/>
@@ -5756,7 +5756,7 @@
     </w:p>
     <w:tbl>
       <w:tblPr>
-        <w:tblStyle w:val="TableGrid"/>
+        <w:tblStyle w:val="a3"/>
         <w:tblpPr w:leftFromText="180" w:rightFromText="180" w:vertAnchor="text" w:horzAnchor="page" w:tblpX="966" w:tblpY="1978"/>
         <w:bidiVisual/>
         <w:tblW w:w="3426" w:type="dxa"/>
@@ -6108,7 +6108,7 @@
     </w:p>
     <w:tbl>
       <w:tblPr>
-        <w:tblStyle w:val="TableGrid"/>
+        <w:tblStyle w:val="a3"/>
         <w:tblpPr w:leftFromText="180" w:rightFromText="180" w:vertAnchor="text" w:horzAnchor="page" w:tblpX="6153" w:tblpY="180"/>
         <w:bidiVisual/>
         <w:tblW w:w="3426" w:type="dxa"/>
@@ -6749,7 +6749,7 @@
     </w:p>
     <w:p>
       <w:pPr>
-        <w:pStyle w:val="ListParagraph"/>
+        <w:pStyle w:val="a4"/>
         <w:numPr>
           <w:ilvl w:val="0"/>
           <w:numId w:val="14"/>
@@ -6808,7 +6808,7 @@
     </w:p>
     <w:tbl>
       <w:tblPr>
-        <w:tblStyle w:val="TableGrid"/>
+        <w:tblStyle w:val="a3"/>
         <w:tblpPr w:leftFromText="180" w:rightFromText="180" w:vertAnchor="text" w:horzAnchor="page" w:tblpX="966" w:tblpY="122"/>
         <w:bidiVisual/>
         <w:tblW w:w="3426" w:type="dxa"/>
@@ -7371,7 +7371,7 @@
     </w:tbl>
     <w:tbl>
       <w:tblPr>
-        <w:tblStyle w:val="TableGrid"/>
+        <w:tblStyle w:val="a3"/>
         <w:tblpPr w:leftFromText="180" w:rightFromText="180" w:vertAnchor="text" w:horzAnchor="page" w:tblpX="6081" w:tblpY="92"/>
         <w:bidiVisual/>
         <w:tblW w:w="3426" w:type="dxa"/>
@@ -7907,7 +7907,7 @@
     </w:p>
     <w:tbl>
       <w:tblPr>
-        <w:tblStyle w:val="TableGrid"/>
+        <w:tblStyle w:val="a3"/>
         <w:tblpPr w:leftFromText="180" w:rightFromText="180" w:vertAnchor="text" w:horzAnchor="page" w:tblpX="971" w:tblpY="2011"/>
         <w:bidiVisual/>
         <w:tblW w:w="3426" w:type="dxa"/>
@@ -8189,7 +8189,7 @@
     </w:p>
     <w:tbl>
       <w:tblPr>
-        <w:tblStyle w:val="TableGrid"/>
+        <w:tblStyle w:val="a3"/>
         <w:tblpPr w:leftFromText="180" w:rightFromText="180" w:vertAnchor="text" w:horzAnchor="page" w:tblpX="6077" w:tblpY="163"/>
         <w:bidiVisual/>
         <w:tblW w:w="3426" w:type="dxa"/>
@@ -8623,7 +8623,7 @@
     </w:p>
     <w:p>
       <w:pPr>
-        <w:pStyle w:val="ListParagraph"/>
+        <w:pStyle w:val="a4"/>
         <w:numPr>
           <w:ilvl w:val="0"/>
           <w:numId w:val="17"/>
@@ -8649,7 +8649,7 @@
     </w:p>
     <w:p>
       <w:pPr>
-        <w:pStyle w:val="ListParagraph"/>
+        <w:pStyle w:val="a4"/>
         <w:numPr>
           <w:ilvl w:val="0"/>
           <w:numId w:val="17"/>
@@ -8670,7 +8670,7 @@
           <w:sz w:val="24"/>
           <w:szCs w:val="24"/>
         </w:rPr>
-        <w:t xml:space="preserve">Roulette selection – two points </w:t>
+        <w:t xml:space="preserve">Roulette selection – two </w:t>
       </w:r>
       <w:proofErr w:type="gramStart"/>
       <w:r>
@@ -8681,7 +8681,7 @@
           <w:sz w:val="24"/>
           <w:szCs w:val="24"/>
         </w:rPr>
-        <w:t>crossover</w:t>
+        <w:t>points</w:t>
       </w:r>
       <w:proofErr w:type="gramEnd"/>
       <w:r>
@@ -8691,13 +8691,10 @@
           <w:bCs/>
           <w:sz w:val="24"/>
           <w:szCs w:val="24"/>
-          <w:rtl/>
-        </w:rPr>
-        <w:t>.</w:t>
-      </w:r>
-    </w:p>
-    <w:p>
-      <w:pPr>
+        </w:rPr>
+        <w:t xml:space="preserve"> crossover</w:t>
+      </w:r>
+      <w:r>
         <w:rPr>
           <w:rFonts w:ascii="David" w:hAnsi="David" w:cs="David"/>
           <w:b/>
@@ -8706,7 +8703,8 @@
           <w:szCs w:val="24"/>
           <w:rtl/>
         </w:rPr>
-      </w:pPr>
+        <w:t>.</w:t>
+      </w:r>
     </w:p>
     <w:p>
       <w:pPr>
@@ -8810,6 +8808,18 @@
           <w:rFonts w:ascii="David" w:hAnsi="David" w:cs="David"/>
           <w:b/>
           <w:bCs/>
+          <w:sz w:val="24"/>
+          <w:szCs w:val="24"/>
+          <w:rtl/>
+        </w:rPr>
+      </w:pPr>
+    </w:p>
+    <w:p>
+      <w:pPr>
+        <w:rPr>
+          <w:rFonts w:ascii="David" w:hAnsi="David" w:cs="David"/>
+          <w:b/>
+          <w:bCs/>
           <w:sz w:val="28"/>
           <w:szCs w:val="28"/>
           <w:rtl/>
@@ -8927,7 +8937,7 @@
     </w:p>
     <w:tbl>
       <w:tblPr>
-        <w:tblStyle w:val="TableGrid"/>
+        <w:tblStyle w:val="a3"/>
         <w:tblpPr w:leftFromText="180" w:rightFromText="180" w:vertAnchor="text" w:horzAnchor="page" w:tblpX="966" w:tblpY="122"/>
         <w:bidiVisual/>
         <w:tblW w:w="3426" w:type="dxa"/>
@@ -8961,7 +8971,7 @@
               <w:bidi w:val="0"/>
             </w:pPr>
             <w:r>
-              <w:t>Roulette selection – two points crossover – aging 2</w:t>
+              <w:t xml:space="preserve">Roulette selection – two points crossover </w:t>
             </w:r>
           </w:p>
         </w:tc>
@@ -9186,7 +9196,7 @@
     </w:tbl>
     <w:tbl>
       <w:tblPr>
-        <w:tblStyle w:val="TableGrid"/>
+        <w:tblStyle w:val="a3"/>
         <w:tblpPr w:leftFromText="180" w:rightFromText="180" w:vertAnchor="text" w:horzAnchor="page" w:tblpX="6051" w:tblpY="137"/>
         <w:bidiVisual/>
         <w:tblW w:w="3426" w:type="dxa"/>
@@ -9542,7 +9552,7 @@
     </w:p>
     <w:tbl>
       <w:tblPr>
-        <w:tblStyle w:val="TableGrid"/>
+        <w:tblStyle w:val="a3"/>
         <w:tblpPr w:leftFromText="180" w:rightFromText="180" w:vertAnchor="text" w:horzAnchor="page" w:tblpX="966" w:tblpY="122"/>
         <w:bidiVisual/>
         <w:tblW w:w="3426" w:type="dxa"/>
@@ -9576,7 +9586,10 @@
               <w:bidi w:val="0"/>
             </w:pPr>
             <w:r>
-              <w:t>Roulette selection – two points crossover – aging 40</w:t>
+              <w:t>Roulette sel</w:t>
+            </w:r>
+            <w:r>
+              <w:t xml:space="preserve">ection – two points crossover </w:t>
             </w:r>
           </w:p>
         </w:tc>
@@ -9804,7 +9817,7 @@
     </w:tbl>
     <w:tbl>
       <w:tblPr>
-        <w:tblStyle w:val="TableGrid"/>
+        <w:tblStyle w:val="a3"/>
         <w:tblpPr w:leftFromText="180" w:rightFromText="180" w:vertAnchor="text" w:horzAnchor="page" w:tblpX="6051" w:tblpY="137"/>
         <w:bidiVisual/>
         <w:tblW w:w="3426" w:type="dxa"/>
@@ -10221,7 +10234,7 @@
     </w:p>
     <w:tbl>
       <w:tblPr>
-        <w:tblStyle w:val="TableGrid"/>
+        <w:tblStyle w:val="a3"/>
         <w:tblpPr w:leftFromText="180" w:rightFromText="180" w:vertAnchor="text" w:horzAnchor="page" w:tblpX="966" w:tblpY="122"/>
         <w:bidiVisual/>
         <w:tblW w:w="3426" w:type="dxa"/>
@@ -10255,7 +10268,7 @@
               <w:bidi w:val="0"/>
             </w:pPr>
             <w:r>
-              <w:t>Roulette selection – two points crossover – aging 40</w:t>
+              <w:t xml:space="preserve">Roulette selection – two points crossover </w:t>
             </w:r>
           </w:p>
         </w:tc>
@@ -10483,7 +10496,7 @@
     </w:tbl>
     <w:tbl>
       <w:tblPr>
-        <w:tblStyle w:val="TableGrid"/>
+        <w:tblStyle w:val="a3"/>
         <w:tblpPr w:leftFromText="180" w:rightFromText="180" w:vertAnchor="text" w:horzAnchor="page" w:tblpX="6051" w:tblpY="137"/>
         <w:bidiVisual/>
         <w:tblW w:w="3426" w:type="dxa"/>
@@ -10818,7 +10831,7 @@
     </w:p>
     <w:tbl>
       <w:tblPr>
-        <w:tblStyle w:val="TableGrid"/>
+        <w:tblStyle w:val="a3"/>
         <w:tblpPr w:leftFromText="180" w:rightFromText="180" w:vertAnchor="text" w:horzAnchor="page" w:tblpX="966" w:tblpY="122"/>
         <w:bidiVisual/>
         <w:tblW w:w="3426" w:type="dxa"/>
@@ -10852,7 +10865,7 @@
               <w:bidi w:val="0"/>
             </w:pPr>
             <w:r>
-              <w:t>Roulette selection – two points crossover – aging 40</w:t>
+              <w:t xml:space="preserve">Roulette selection – two points crossover </w:t>
             </w:r>
           </w:p>
         </w:tc>
@@ -11080,7 +11093,7 @@
     </w:tbl>
     <w:tbl>
       <w:tblPr>
-        <w:tblStyle w:val="TableGrid"/>
+        <w:tblStyle w:val="a3"/>
         <w:tblpPr w:leftFromText="180" w:rightFromText="180" w:vertAnchor="text" w:horzAnchor="page" w:tblpX="6051" w:tblpY="137"/>
         <w:bidiVisual/>
         <w:tblW w:w="3426" w:type="dxa"/>
@@ -11911,7 +11924,7 @@
     </w:p>
     <w:tbl>
       <w:tblPr>
-        <w:tblStyle w:val="TableGrid"/>
+        <w:tblStyle w:val="a3"/>
         <w:tblpPr w:leftFromText="180" w:rightFromText="180" w:vertAnchor="text" w:horzAnchor="page" w:tblpX="1116" w:tblpY="257"/>
         <w:bidiVisual/>
         <w:tblW w:w="5103" w:type="dxa"/>
@@ -13102,7 +13115,7 @@
     </w:p>
     <w:tbl>
       <w:tblPr>
-        <w:tblStyle w:val="TableGrid"/>
+        <w:tblStyle w:val="a3"/>
         <w:tblpPr w:leftFromText="180" w:rightFromText="180" w:vertAnchor="text" w:horzAnchor="page" w:tblpX="1116" w:tblpY="257"/>
         <w:bidiVisual/>
         <w:tblW w:w="5103" w:type="dxa"/>
@@ -14293,7 +14306,7 @@
     </w:p>
     <w:tbl>
       <w:tblPr>
-        <w:tblStyle w:val="TableGrid"/>
+        <w:tblStyle w:val="a3"/>
         <w:tblpPr w:leftFromText="180" w:rightFromText="180" w:vertAnchor="text" w:horzAnchor="page" w:tblpX="1116" w:tblpY="257"/>
         <w:bidiVisual/>
         <w:tblW w:w="5103" w:type="dxa"/>
@@ -15646,7 +15659,7 @@
     </w:p>
     <w:p>
       <w:pPr>
-        <w:pStyle w:val="ListParagraph"/>
+        <w:pStyle w:val="a4"/>
         <w:numPr>
           <w:ilvl w:val="0"/>
           <w:numId w:val="18"/>
@@ -15684,7 +15697,7 @@
     </w:p>
     <w:p>
       <w:pPr>
-        <w:pStyle w:val="ListParagraph"/>
+        <w:pStyle w:val="a4"/>
         <w:rPr>
           <w:rFonts w:ascii="David" w:hAnsi="David" w:cs="David"/>
           <w:b/>
@@ -15696,7 +15709,7 @@
     </w:p>
     <w:p>
       <w:pPr>
-        <w:pStyle w:val="ListParagraph"/>
+        <w:pStyle w:val="a4"/>
         <w:bidi w:val="0"/>
         <w:rPr>
           <w:rFonts w:ascii="David" w:hAnsi="David" w:cs="David"/>
@@ -15715,7 +15728,7 @@
     </w:p>
     <w:p>
       <w:pPr>
-        <w:pStyle w:val="ListParagraph"/>
+        <w:pStyle w:val="a4"/>
         <w:bidi w:val="0"/>
         <w:rPr>
           <w:rFonts w:ascii="David" w:hAnsi="David" w:cs="David"/>
@@ -15734,7 +15747,7 @@
     </w:p>
     <w:p>
       <w:pPr>
-        <w:pStyle w:val="ListParagraph"/>
+        <w:pStyle w:val="a4"/>
         <w:bidi w:val="0"/>
         <w:rPr>
           <w:rFonts w:ascii="David" w:hAnsi="David" w:cs="David"/>
@@ -15770,7 +15783,7 @@
     </w:p>
     <w:p>
       <w:pPr>
-        <w:pStyle w:val="ListParagraph"/>
+        <w:pStyle w:val="a4"/>
         <w:bidi w:val="0"/>
         <w:rPr>
           <w:rFonts w:ascii="David" w:hAnsi="David" w:cs="David"/>
@@ -15789,7 +15802,7 @@
     </w:p>
     <w:p>
       <w:pPr>
-        <w:pStyle w:val="ListParagraph"/>
+        <w:pStyle w:val="a4"/>
         <w:bidi w:val="0"/>
         <w:rPr>
           <w:rFonts w:ascii="David" w:hAnsi="David" w:cs="David"/>
@@ -15808,7 +15821,7 @@
     </w:p>
     <w:p>
       <w:pPr>
-        <w:pStyle w:val="ListParagraph"/>
+        <w:pStyle w:val="a4"/>
         <w:bidi w:val="0"/>
         <w:rPr>
           <w:rFonts w:ascii="David" w:hAnsi="David" w:cs="David"/>
@@ -15835,7 +15848,7 @@
     </w:p>
     <w:p>
       <w:pPr>
-        <w:pStyle w:val="ListParagraph"/>
+        <w:pStyle w:val="a4"/>
         <w:numPr>
           <w:ilvl w:val="0"/>
           <w:numId w:val="18"/>
@@ -15928,7 +15941,7 @@
     </w:p>
     <w:p>
       <w:pPr>
-        <w:pStyle w:val="ListParagraph"/>
+        <w:pStyle w:val="a4"/>
         <w:numPr>
           <w:ilvl w:val="0"/>
           <w:numId w:val="18"/>
@@ -16021,7 +16034,7 @@
     </w:p>
     <w:p>
       <w:pPr>
-        <w:pStyle w:val="ListParagraph"/>
+        <w:pStyle w:val="a4"/>
         <w:numPr>
           <w:ilvl w:val="0"/>
           <w:numId w:val="18"/>
@@ -16059,7 +16072,7 @@
     </w:p>
     <w:p>
       <w:pPr>
-        <w:pStyle w:val="ListParagraph"/>
+        <w:pStyle w:val="a4"/>
         <w:rPr>
           <w:rFonts w:ascii="David" w:hAnsi="David" w:cs="David"/>
           <w:b/>
@@ -16071,7 +16084,7 @@
     </w:p>
     <w:p>
       <w:pPr>
-        <w:pStyle w:val="ListParagraph"/>
+        <w:pStyle w:val="a4"/>
         <w:numPr>
           <w:ilvl w:val="0"/>
           <w:numId w:val="18"/>
@@ -16109,7 +16122,7 @@
     </w:p>
     <w:p>
       <w:pPr>
-        <w:pStyle w:val="ListParagraph"/>
+        <w:pStyle w:val="a4"/>
         <w:rPr>
           <w:rFonts w:ascii="David" w:hAnsi="David" w:cs="David"/>
           <w:b/>
@@ -16122,7 +16135,7 @@
     </w:p>
     <w:p>
       <w:pPr>
-        <w:pStyle w:val="ListParagraph"/>
+        <w:pStyle w:val="a4"/>
         <w:numPr>
           <w:ilvl w:val="0"/>
           <w:numId w:val="18"/>
@@ -16149,7 +16162,7 @@
     </w:p>
     <w:p>
       <w:pPr>
-        <w:pStyle w:val="ListParagraph"/>
+        <w:pStyle w:val="a4"/>
         <w:rPr>
           <w:rFonts w:ascii="David" w:hAnsi="David" w:cs="David"/>
           <w:b/>
@@ -16162,6 +16175,7 @@
     </w:p>
     <w:p>
       <w:pPr>
+        <w:pStyle w:val="a4"/>
         <w:rPr>
           <w:rFonts w:ascii="David" w:hAnsi="David" w:cs="David"/>
           <w:b/>
@@ -16174,6 +16188,11 @@
     </w:p>
     <w:p>
       <w:pPr>
+        <w:pStyle w:val="a4"/>
+        <w:numPr>
+          <w:ilvl w:val="0"/>
+          <w:numId w:val="18"/>
+        </w:numPr>
         <w:rPr>
           <w:rFonts w:ascii="David" w:hAnsi="David" w:cs="David"/>
           <w:b/>
@@ -16183,42 +16202,38 @@
           <w:rtl/>
         </w:rPr>
       </w:pPr>
-    </w:p>
-    <w:p>
-      <w:pPr>
-        <w:rPr>
-          <w:rFonts w:ascii="David" w:hAnsi="David" w:cs="David"/>
+      <w:r>
+        <w:rPr>
+          <w:rFonts w:ascii="David" w:hAnsi="David" w:cs="David" w:hint="cs"/>
           <w:b/>
           <w:bCs/>
           <w:sz w:val="24"/>
           <w:szCs w:val="24"/>
           <w:rtl/>
         </w:rPr>
-      </w:pPr>
-    </w:p>
-    <w:p>
-      <w:pPr>
-        <w:rPr>
-          <w:rFonts w:ascii="David" w:hAnsi="David" w:cs="David"/>
+        <w:t xml:space="preserve">בשימוש ב-פונקציה המקורית, מצאנו כי ה- </w:t>
+      </w:r>
+      <w:r>
+        <w:rPr>
+          <w:rFonts w:ascii="David" w:hAnsi="David" w:cs="David" w:hint="cs"/>
           <w:b/>
           <w:bCs/>
           <w:sz w:val="24"/>
           <w:szCs w:val="24"/>
-          <w:rtl/>
-        </w:rPr>
-      </w:pPr>
-    </w:p>
-    <w:p>
-      <w:pPr>
-        <w:rPr>
-          <w:rFonts w:ascii="David" w:hAnsi="David" w:cs="David"/>
+        </w:rPr>
+        <w:t>RWS</w:t>
+      </w:r>
+      <w:r>
+        <w:rPr>
+          <w:rFonts w:ascii="David" w:hAnsi="David" w:cs="David" w:hint="cs"/>
           <w:b/>
           <w:bCs/>
           <w:sz w:val="24"/>
           <w:szCs w:val="24"/>
           <w:rtl/>
         </w:rPr>
-      </w:pPr>
+        <w:t xml:space="preserve"> נותן ביצועי מהירות יותר טובים ואילו ה- טורניר נותן פחות שימוש בזיכרון (פחות דורות).</w:t>
+      </w:r>
     </w:p>
     <w:p>
       <w:pPr>
@@ -16282,7 +16297,67 @@
     </w:p>
     <w:p>
       <w:pPr>
-        <w:pStyle w:val="ListParagraph"/>
+        <w:rPr>
+          <w:rFonts w:ascii="David" w:hAnsi="David" w:cs="David"/>
+          <w:b/>
+          <w:bCs/>
+          <w:sz w:val="24"/>
+          <w:szCs w:val="24"/>
+          <w:rtl/>
+        </w:rPr>
+      </w:pPr>
+    </w:p>
+    <w:p>
+      <w:pPr>
+        <w:rPr>
+          <w:rFonts w:ascii="David" w:hAnsi="David" w:cs="David"/>
+          <w:b/>
+          <w:bCs/>
+          <w:sz w:val="24"/>
+          <w:szCs w:val="24"/>
+          <w:rtl/>
+        </w:rPr>
+      </w:pPr>
+    </w:p>
+    <w:p>
+      <w:pPr>
+        <w:rPr>
+          <w:rFonts w:ascii="David" w:hAnsi="David" w:cs="David" w:hint="cs"/>
+          <w:b/>
+          <w:bCs/>
+          <w:sz w:val="24"/>
+          <w:szCs w:val="24"/>
+          <w:rtl/>
+        </w:rPr>
+      </w:pPr>
+    </w:p>
+    <w:p>
+      <w:pPr>
+        <w:rPr>
+          <w:rFonts w:ascii="David" w:hAnsi="David" w:cs="David"/>
+          <w:b/>
+          <w:bCs/>
+          <w:sz w:val="24"/>
+          <w:szCs w:val="24"/>
+          <w:rtl/>
+        </w:rPr>
+      </w:pPr>
+    </w:p>
+    <w:p>
+      <w:pPr>
+        <w:rPr>
+          <w:rFonts w:ascii="David" w:hAnsi="David" w:cs="David"/>
+          <w:b/>
+          <w:bCs/>
+          <w:sz w:val="24"/>
+          <w:szCs w:val="24"/>
+          <w:rtl/>
+        </w:rPr>
+      </w:pPr>
+    </w:p>
+    <w:p>
+      <w:pPr>
+        <w:pStyle w:val="a4"/>
         <w:numPr>
           <w:ilvl w:val="0"/>
           <w:numId w:val="19"/>
@@ -16304,7 +16379,6 @@
           <w:szCs w:val="36"/>
           <w:rtl/>
         </w:rPr>
-        <w:lastRenderedPageBreak/>
         <w:t xml:space="preserve"> בעיית השק</w:t>
       </w:r>
     </w:p>
@@ -16329,7 +16403,7 @@
     </w:p>
     <w:p>
       <w:pPr>
-        <w:pStyle w:val="ListParagraph"/>
+        <w:pStyle w:val="a4"/>
         <w:numPr>
           <w:ilvl w:val="0"/>
           <w:numId w:val="20"/>
@@ -16352,7 +16426,7 @@
     </w:p>
     <w:p>
       <w:pPr>
-        <w:pStyle w:val="ListParagraph"/>
+        <w:pStyle w:val="a4"/>
         <w:numPr>
           <w:ilvl w:val="0"/>
           <w:numId w:val="20"/>
@@ -16424,7 +16498,7 @@
     </w:p>
     <w:p>
       <w:pPr>
-        <w:pStyle w:val="ListParagraph"/>
+        <w:pStyle w:val="a4"/>
         <w:numPr>
           <w:ilvl w:val="0"/>
           <w:numId w:val="20"/>
@@ -16467,7 +16541,7 @@
     </w:p>
     <w:p>
       <w:pPr>
-        <w:pStyle w:val="ListParagraph"/>
+        <w:pStyle w:val="a4"/>
         <w:numPr>
           <w:ilvl w:val="0"/>
           <w:numId w:val="20"/>
@@ -16510,7 +16584,7 @@
     </w:p>
     <w:p>
       <w:pPr>
-        <w:pStyle w:val="ListParagraph"/>
+        <w:pStyle w:val="a4"/>
         <w:numPr>
           <w:ilvl w:val="0"/>
           <w:numId w:val="20"/>
@@ -16560,7 +16634,7 @@
     </w:p>
     <w:p>
       <w:pPr>
-        <w:pStyle w:val="ListParagraph"/>
+        <w:pStyle w:val="a4"/>
         <w:numPr>
           <w:ilvl w:val="1"/>
           <w:numId w:val="20"/>
@@ -16590,7 +16664,7 @@
     </w:p>
     <w:p>
       <w:pPr>
-        <w:pStyle w:val="ListParagraph"/>
+        <w:pStyle w:val="a4"/>
         <w:ind w:left="1440"/>
         <w:rPr>
           <w:rFonts w:ascii="David" w:hAnsi="David" w:cs="David"/>
@@ -16672,7 +16746,7 @@
     </w:p>
     <w:p>
       <w:pPr>
-        <w:pStyle w:val="ListParagraph"/>
+        <w:pStyle w:val="a4"/>
         <w:numPr>
           <w:ilvl w:val="1"/>
           <w:numId w:val="20"/>
@@ -16702,7 +16776,7 @@
     </w:p>
     <w:p>
       <w:pPr>
-        <w:pStyle w:val="ListParagraph"/>
+        <w:pStyle w:val="a4"/>
         <w:ind w:left="1440"/>
         <w:rPr>
           <w:rFonts w:ascii="David" w:hAnsi="David" w:cs="David"/>
@@ -16779,7 +16853,7 @@
     </w:p>
     <w:p>
       <w:pPr>
-        <w:pStyle w:val="ListParagraph"/>
+        <w:pStyle w:val="a4"/>
         <w:ind w:left="1440"/>
         <w:rPr>
           <w:rFonts w:ascii="David" w:hAnsi="David" w:cs="David"/>
@@ -16790,7 +16864,7 @@
     </w:p>
     <w:p>
       <w:pPr>
-        <w:pStyle w:val="ListParagraph"/>
+        <w:pStyle w:val="a4"/>
         <w:numPr>
           <w:ilvl w:val="0"/>
           <w:numId w:val="20"/>
@@ -16813,7 +16887,7 @@
     </w:p>
     <w:p>
       <w:pPr>
-        <w:pStyle w:val="ListParagraph"/>
+        <w:pStyle w:val="a4"/>
         <w:rPr>
           <w:rFonts w:ascii="David" w:hAnsi="David" w:cs="David"/>
           <w:sz w:val="24"/>
@@ -16824,7 +16898,7 @@
     </w:p>
     <w:p>
       <w:pPr>
-        <w:pStyle w:val="ListParagraph"/>
+        <w:pStyle w:val="a4"/>
         <w:rPr>
           <w:rFonts w:ascii="David" w:hAnsi="David" w:cs="David"/>
           <w:sz w:val="24"/>
@@ -16835,7 +16909,7 @@
     </w:p>
     <w:p>
       <w:pPr>
-        <w:pStyle w:val="ListParagraph"/>
+        <w:pStyle w:val="a4"/>
         <w:rPr>
           <w:rFonts w:ascii="David" w:hAnsi="David" w:cs="David"/>
           <w:sz w:val="24"/>
@@ -16846,7 +16920,7 @@
     </w:p>
     <w:p>
       <w:pPr>
-        <w:pStyle w:val="ListParagraph"/>
+        <w:pStyle w:val="a4"/>
         <w:rPr>
           <w:rFonts w:ascii="David" w:hAnsi="David"/>
           <w:sz w:val="24"/>
@@ -16866,7 +16940,7 @@
     </w:p>
     <w:p>
       <w:pPr>
-        <w:pStyle w:val="ListParagraph"/>
+        <w:pStyle w:val="a4"/>
         <w:rPr>
           <w:rFonts w:ascii="David" w:hAnsi="David"/>
           <w:sz w:val="24"/>
@@ -16887,7 +16961,7 @@
     </w:p>
     <w:p>
       <w:pPr>
-        <w:pStyle w:val="ListParagraph"/>
+        <w:pStyle w:val="a4"/>
         <w:rPr>
           <w:rFonts w:ascii="David" w:hAnsi="David"/>
           <w:sz w:val="24"/>
@@ -16899,7 +16973,7 @@
     </w:p>
     <w:p>
       <w:pPr>
-        <w:pStyle w:val="ListParagraph"/>
+        <w:pStyle w:val="a4"/>
         <w:rPr>
           <w:rFonts w:ascii="David" w:hAnsi="David"/>
           <w:sz w:val="24"/>
@@ -16911,7 +16985,7 @@
     </w:p>
     <w:p>
       <w:pPr>
-        <w:pStyle w:val="ListParagraph"/>
+        <w:pStyle w:val="a4"/>
         <w:rPr>
           <w:rFonts w:ascii="David" w:hAnsi="David"/>
           <w:sz w:val="24"/>
@@ -16923,7 +16997,7 @@
     </w:p>
     <w:p>
       <w:pPr>
-        <w:pStyle w:val="ListParagraph"/>
+        <w:pStyle w:val="a4"/>
         <w:rPr>
           <w:rFonts w:ascii="David" w:hAnsi="David"/>
           <w:sz w:val="24"/>
@@ -16935,7 +17009,7 @@
     </w:p>
     <w:p>
       <w:pPr>
-        <w:pStyle w:val="ListParagraph"/>
+        <w:pStyle w:val="a4"/>
         <w:rPr>
           <w:rFonts w:ascii="David" w:hAnsi="David"/>
           <w:sz w:val="24"/>
@@ -16946,7 +17020,7 @@
     </w:p>
     <w:p>
       <w:pPr>
-        <w:pStyle w:val="ListParagraph"/>
+        <w:pStyle w:val="a4"/>
         <w:rPr>
           <w:rFonts w:ascii="David" w:hAnsi="David"/>
           <w:sz w:val="24"/>
@@ -16981,7 +17055,7 @@
     </w:p>
     <w:tbl>
       <w:tblPr>
-        <w:tblStyle w:val="TableGrid"/>
+        <w:tblStyle w:val="a3"/>
         <w:tblpPr w:leftFromText="180" w:rightFromText="180" w:vertAnchor="text" w:horzAnchor="margin" w:tblpXSpec="center" w:tblpY="-76"/>
         <w:bidiVisual/>
         <w:tblW w:w="10877" w:type="dxa"/>
@@ -17294,7 +17368,7 @@
           </w:p>
           <w:p>
             <w:pPr>
-              <w:pStyle w:val="HTMLPreformatted"/>
+              <w:pStyle w:val="HTML"/>
               <w:rPr>
                 <w:b/>
                 <w:bCs/>
@@ -17316,7 +17390,7 @@
           </w:p>
           <w:p>
             <w:pPr>
-              <w:pStyle w:val="HTMLPreformatted"/>
+              <w:pStyle w:val="HTML"/>
               <w:rPr>
                 <w:b/>
                 <w:bCs/>
@@ -17356,7 +17430,7 @@
           </w:tcPr>
           <w:p>
             <w:pPr>
-              <w:pStyle w:val="HTMLPreformatted"/>
+              <w:pStyle w:val="HTML"/>
               <w:rPr>
                 <w:rFonts w:ascii="David" w:hAnsi="David" w:cs="David"/>
                 <w:b/>
@@ -17409,7 +17483,7 @@
           </w:tcPr>
           <w:p>
             <w:pPr>
-              <w:pStyle w:val="HTMLPreformatted"/>
+              <w:pStyle w:val="HTML"/>
               <w:rPr>
                 <w:rFonts w:ascii="David" w:hAnsi="David" w:cs="David"/>
                 <w:b/>
@@ -17433,7 +17507,7 @@
           </w:p>
           <w:p>
             <w:pPr>
-              <w:pStyle w:val="HTMLPreformatted"/>
+              <w:pStyle w:val="HTML"/>
               <w:rPr>
                 <w:color w:val="000000"/>
               </w:rPr>
@@ -17528,7 +17602,7 @@
           </w:tcPr>
           <w:p>
             <w:pPr>
-              <w:pStyle w:val="HTMLPreformatted"/>
+              <w:pStyle w:val="HTML"/>
               <w:rPr>
                 <w:rFonts w:ascii="David" w:hAnsi="David" w:cs="David"/>
                 <w:b/>
@@ -17581,7 +17655,7 @@
           </w:tcPr>
           <w:p>
             <w:pPr>
-              <w:pStyle w:val="HTMLPreformatted"/>
+              <w:pStyle w:val="HTML"/>
               <w:rPr>
                 <w:rFonts w:ascii="David" w:hAnsi="David" w:cs="David"/>
                 <w:b/>
@@ -17700,7 +17774,7 @@
           </w:tcPr>
           <w:p>
             <w:pPr>
-              <w:pStyle w:val="HTMLPreformatted"/>
+              <w:pStyle w:val="HTML"/>
               <w:rPr>
                 <w:rFonts w:ascii="David" w:hAnsi="David" w:cs="David"/>
                 <w:b/>
@@ -17753,7 +17827,7 @@
           </w:tcPr>
           <w:p>
             <w:pPr>
-              <w:pStyle w:val="HTMLPreformatted"/>
+              <w:pStyle w:val="HTML"/>
               <w:rPr>
                 <w:rFonts w:ascii="David" w:hAnsi="David" w:cs="David"/>
                 <w:b/>
@@ -17872,7 +17946,7 @@
           </w:tcPr>
           <w:p>
             <w:pPr>
-              <w:pStyle w:val="HTMLPreformatted"/>
+              <w:pStyle w:val="HTML"/>
               <w:rPr>
                 <w:rFonts w:ascii="David" w:hAnsi="David" w:cs="David"/>
                 <w:b/>
@@ -17925,7 +17999,7 @@
           </w:tcPr>
           <w:p>
             <w:pPr>
-              <w:pStyle w:val="HTMLPreformatted"/>
+              <w:pStyle w:val="HTML"/>
               <w:rPr>
                 <w:rFonts w:ascii="David" w:hAnsi="David" w:cs="David"/>
                 <w:b/>
@@ -18017,7 +18091,7 @@
     </w:tbl>
     <w:tbl>
       <w:tblPr>
-        <w:tblStyle w:val="TableGrid"/>
+        <w:tblStyle w:val="a3"/>
         <w:tblpPr w:leftFromText="180" w:rightFromText="180" w:vertAnchor="text" w:horzAnchor="margin" w:tblpXSpec="center" w:tblpY="4081"/>
         <w:bidiVisual/>
         <w:tblW w:w="10877" w:type="dxa"/>
@@ -18330,7 +18404,7 @@
           </w:p>
           <w:p>
             <w:pPr>
-              <w:pStyle w:val="HTMLPreformatted"/>
+              <w:pStyle w:val="HTML"/>
               <w:rPr>
                 <w:b/>
                 <w:bCs/>
@@ -18352,7 +18426,7 @@
           </w:p>
           <w:p>
             <w:pPr>
-              <w:pStyle w:val="HTMLPreformatted"/>
+              <w:pStyle w:val="HTML"/>
               <w:rPr>
                 <w:b/>
                 <w:bCs/>
@@ -18392,7 +18466,7 @@
           </w:tcPr>
           <w:p>
             <w:pPr>
-              <w:pStyle w:val="HTMLPreformatted"/>
+              <w:pStyle w:val="HTML"/>
               <w:rPr>
                 <w:rFonts w:ascii="David" w:hAnsi="David" w:cs="David"/>
                 <w:b/>
@@ -18443,7 +18517,7 @@
           </w:tcPr>
           <w:p>
             <w:pPr>
-              <w:pStyle w:val="HTMLPreformatted"/>
+              <w:pStyle w:val="HTML"/>
               <w:rPr>
                 <w:rFonts w:ascii="David" w:hAnsi="David" w:cs="David"/>
                 <w:b/>
@@ -18467,7 +18541,7 @@
           </w:p>
           <w:p>
             <w:pPr>
-              <w:pStyle w:val="HTMLPreformatted"/>
+              <w:pStyle w:val="HTML"/>
               <w:rPr>
                 <w:rFonts w:ascii="David" w:hAnsi="David" w:cs="David"/>
                 <w:b/>
@@ -18567,7 +18641,7 @@
           </w:tcPr>
           <w:p>
             <w:pPr>
-              <w:pStyle w:val="HTMLPreformatted"/>
+              <w:pStyle w:val="HTML"/>
               <w:rPr>
                 <w:rFonts w:ascii="David" w:hAnsi="David" w:cs="David"/>
                 <w:b/>
@@ -18618,7 +18692,7 @@
           </w:tcPr>
           <w:p>
             <w:pPr>
-              <w:pStyle w:val="HTMLPreformatted"/>
+              <w:pStyle w:val="HTML"/>
               <w:rPr>
                 <w:rFonts w:ascii="David" w:hAnsi="David" w:cs="David"/>
                 <w:b/>
@@ -18732,7 +18806,7 @@
           </w:tcPr>
           <w:p>
             <w:pPr>
-              <w:pStyle w:val="HTMLPreformatted"/>
+              <w:pStyle w:val="HTML"/>
               <w:rPr>
                 <w:rFonts w:ascii="David" w:hAnsi="David" w:cs="David"/>
                 <w:b/>
@@ -18783,7 +18857,7 @@
           </w:tcPr>
           <w:p>
             <w:pPr>
-              <w:pStyle w:val="HTMLPreformatted"/>
+              <w:pStyle w:val="HTML"/>
               <w:rPr>
                 <w:rFonts w:ascii="David" w:hAnsi="David" w:cs="David"/>
                 <w:b/>
@@ -18897,7 +18971,7 @@
           </w:tcPr>
           <w:p>
             <w:pPr>
-              <w:pStyle w:val="HTMLPreformatted"/>
+              <w:pStyle w:val="HTML"/>
               <w:rPr>
                 <w:rFonts w:ascii="David" w:hAnsi="David" w:cs="David"/>
                 <w:b/>
@@ -18948,7 +19022,7 @@
           </w:tcPr>
           <w:p>
             <w:pPr>
-              <w:pStyle w:val="HTMLPreformatted"/>
+              <w:pStyle w:val="HTML"/>
               <w:rPr>
                 <w:rFonts w:ascii="David" w:hAnsi="David" w:cs="David"/>
                 <w:b/>
@@ -19086,7 +19160,7 @@
     </w:p>
     <w:tbl>
       <w:tblPr>
-        <w:tblStyle w:val="TableGrid"/>
+        <w:tblStyle w:val="a3"/>
         <w:tblpPr w:leftFromText="180" w:rightFromText="180" w:vertAnchor="text" w:horzAnchor="margin" w:tblpXSpec="center" w:tblpY="221"/>
         <w:bidiVisual/>
         <w:tblW w:w="10877" w:type="dxa"/>
@@ -20108,7 +20182,7 @@
     </w:p>
     <w:tbl>
       <w:tblPr>
-        <w:tblStyle w:val="TableGrid"/>
+        <w:tblStyle w:val="a3"/>
         <w:tblpPr w:leftFromText="180" w:rightFromText="180" w:vertAnchor="text" w:horzAnchor="margin" w:tblpXSpec="center" w:tblpY="5000"/>
         <w:bidiVisual/>
         <w:tblW w:w="10877" w:type="dxa"/>
@@ -20491,7 +20565,7 @@
         <w:tc>
           <w:tcPr>
             <w:tcW w:w="2767" w:type="dxa"/>
-            <w:shd w:val="clear" w:color="auto" w:fill="DEEAF6" w:themeFill="accent5" w:themeFillTint="33"/>
+            <w:shd w:val="clear" w:color="auto" w:fill="A8D08D" w:themeFill="accent6" w:themeFillTint="99"/>
           </w:tcPr>
           <w:p>
             <w:pPr>
@@ -20541,7 +20615,7 @@
         <w:tc>
           <w:tcPr>
             <w:tcW w:w="2767" w:type="dxa"/>
-            <w:shd w:val="clear" w:color="auto" w:fill="DEEAF6" w:themeFill="accent5" w:themeFillTint="33"/>
+            <w:shd w:val="clear" w:color="auto" w:fill="A8D08D" w:themeFill="accent6" w:themeFillTint="99"/>
           </w:tcPr>
           <w:p>
             <w:pPr>
@@ -21135,7 +21209,7 @@
     </w:p>
     <w:tbl>
       <w:tblPr>
-        <w:tblStyle w:val="TableGrid"/>
+        <w:tblStyle w:val="a3"/>
         <w:tblpPr w:leftFromText="180" w:rightFromText="180" w:vertAnchor="text" w:horzAnchor="margin" w:tblpXSpec="center" w:tblpY="725"/>
         <w:bidiVisual/>
         <w:tblW w:w="10877" w:type="dxa"/>
@@ -22193,7 +22267,7 @@
     </w:p>
     <w:tbl>
       <w:tblPr>
-        <w:tblStyle w:val="TableGrid"/>
+        <w:tblStyle w:val="a3"/>
         <w:tblpPr w:leftFromText="180" w:rightFromText="180" w:vertAnchor="text" w:horzAnchor="margin" w:tblpXSpec="center" w:tblpY="725"/>
         <w:bidiVisual/>
         <w:tblW w:w="10877" w:type="dxa"/>
@@ -22494,7 +22568,7 @@
           </w:tcPr>
           <w:p>
             <w:pPr>
-              <w:pStyle w:val="HTMLPreformatted"/>
+              <w:pStyle w:val="HTML"/>
               <w:rPr>
                 <w:b/>
                 <w:bCs/>
@@ -22506,7 +22580,7 @@
           </w:p>
           <w:p>
             <w:pPr>
-              <w:pStyle w:val="HTMLPreformatted"/>
+              <w:pStyle w:val="HTML"/>
               <w:rPr>
                 <w:b/>
                 <w:bCs/>
@@ -22528,7 +22602,7 @@
           </w:p>
           <w:p>
             <w:pPr>
-              <w:pStyle w:val="HTMLPreformatted"/>
+              <w:pStyle w:val="HTML"/>
               <w:rPr>
                 <w:b/>
                 <w:bCs/>
@@ -23268,7 +23342,7 @@
     </w:p>
     <w:tbl>
       <w:tblPr>
-        <w:tblStyle w:val="TableGrid"/>
+        <w:tblStyle w:val="a3"/>
         <w:tblpPr w:leftFromText="180" w:rightFromText="180" w:vertAnchor="text" w:horzAnchor="margin" w:tblpXSpec="center" w:tblpY="725"/>
         <w:bidiVisual/>
         <w:tblW w:w="10773" w:type="dxa"/>
@@ -24636,7 +24710,7 @@
     </w:p>
     <w:tbl>
       <w:tblPr>
-        <w:tblStyle w:val="TableGrid"/>
+        <w:tblStyle w:val="a3"/>
         <w:tblpPr w:leftFromText="180" w:rightFromText="180" w:vertAnchor="text" w:horzAnchor="margin" w:tblpXSpec="center" w:tblpY="725"/>
         <w:bidiVisual/>
         <w:tblW w:w="10877" w:type="dxa"/>
@@ -24937,7 +25011,7 @@
           </w:tcPr>
           <w:p>
             <w:pPr>
-              <w:pStyle w:val="HTMLPreformatted"/>
+              <w:pStyle w:val="HTML"/>
               <w:rPr>
                 <w:b/>
                 <w:bCs/>
@@ -24949,7 +25023,7 @@
           </w:p>
           <w:p>
             <w:pPr>
-              <w:pStyle w:val="HTMLPreformatted"/>
+              <w:pStyle w:val="HTML"/>
               <w:rPr>
                 <w:b/>
                 <w:bCs/>
@@ -24971,7 +25045,7 @@
           </w:p>
           <w:p>
             <w:pPr>
-              <w:pStyle w:val="HTMLPreformatted"/>
+              <w:pStyle w:val="HTML"/>
               <w:rPr>
                 <w:b/>
                 <w:bCs/>
@@ -24983,7 +25057,7 @@
           </w:p>
           <w:p>
             <w:pPr>
-              <w:pStyle w:val="HTMLPreformatted"/>
+              <w:pStyle w:val="HTML"/>
               <w:rPr>
                 <w:b/>
                 <w:bCs/>
@@ -25558,7 +25632,7 @@
     </w:p>
     <w:p>
       <w:pPr>
-        <w:pStyle w:val="ListParagraph"/>
+        <w:pStyle w:val="a4"/>
         <w:numPr>
           <w:ilvl w:val="0"/>
           <w:numId w:val="20"/>
@@ -25601,7 +25675,7 @@
     </w:p>
     <w:p>
       <w:pPr>
-        <w:pStyle w:val="ListParagraph"/>
+        <w:pStyle w:val="a4"/>
         <w:numPr>
           <w:ilvl w:val="0"/>
           <w:numId w:val="20"/>
@@ -25659,7 +25733,7 @@
     </w:p>
     <w:p>
       <w:pPr>
-        <w:pStyle w:val="ListParagraph"/>
+        <w:pStyle w:val="a4"/>
         <w:numPr>
           <w:ilvl w:val="0"/>
           <w:numId w:val="20"/>
@@ -25798,7 +25872,7 @@
     </w:p>
     <w:p>
       <w:pPr>
-        <w:pStyle w:val="ListParagraph"/>
+        <w:pStyle w:val="a4"/>
         <w:numPr>
           <w:ilvl w:val="0"/>
           <w:numId w:val="20"/>
@@ -25912,7 +25986,7 @@
     </w:p>
     <w:p>
       <w:pPr>
-        <w:pStyle w:val="ListParagraph"/>
+        <w:pStyle w:val="a4"/>
         <w:numPr>
           <w:ilvl w:val="0"/>
           <w:numId w:val="20"/>
@@ -25957,21 +26031,39 @@
           <w:szCs w:val="28"/>
           <w:rtl/>
         </w:rPr>
-        <w:t>אבל ניסינו המון פרמטרים וזה לא ממש השפיע על הפתרון.</w:t>
-      </w:r>
-      <w:r>
-        <w:rPr>
-          <w:rFonts w:ascii="David" w:hAnsi="David" w:cs="David"/>
+        <w:t>אבל ניסינו המון פרמטרים</w:t>
+      </w:r>
+      <w:r>
+        <w:rPr>
+          <w:rFonts w:ascii="David" w:hAnsi="David" w:cs="David" w:hint="cs"/>
           <w:sz w:val="28"/>
           <w:szCs w:val="28"/>
           <w:rtl/>
         </w:rPr>
+        <w:t xml:space="preserve"> בשיטה זו</w:t>
+      </w:r>
+      <w:r>
+        <w:rPr>
+          <w:rFonts w:ascii="David" w:hAnsi="David" w:cs="David" w:hint="cs"/>
+          <w:sz w:val="28"/>
+          <w:szCs w:val="28"/>
+          <w:rtl/>
+        </w:rPr>
+        <w:t xml:space="preserve"> וזה לא ממש השפיע על הפתרון.</w:t>
+      </w:r>
+      <w:r>
+        <w:rPr>
+          <w:rFonts w:ascii="David" w:hAnsi="David" w:cs="David"/>
+          <w:sz w:val="28"/>
+          <w:szCs w:val="28"/>
+          <w:rtl/>
+        </w:rPr>
         <w:br/>
       </w:r>
     </w:p>
     <w:p>
       <w:pPr>
-        <w:pStyle w:val="ListParagraph"/>
+        <w:pStyle w:val="a4"/>
         <w:numPr>
           <w:ilvl w:val="0"/>
           <w:numId w:val="20"/>
@@ -26706,7 +26798,7 @@
     </w:p>
     <w:p>
       <w:pPr>
-        <w:pStyle w:val="ListParagraph"/>
+        <w:pStyle w:val="a4"/>
         <w:numPr>
           <w:ilvl w:val="0"/>
           <w:numId w:val="21"/>
@@ -26798,7 +26890,6 @@
           <w:rFonts w:ascii="David" w:hAnsi="David" w:cs="David"/>
         </w:rPr>
       </w:pPr>
-      <w:bookmarkStart w:id="1" w:name="_GoBack"/>
       <w:r>
         <w:rPr>
           <w:rFonts w:ascii="David" w:hAnsi="David" w:cs="David"/>
@@ -26854,7 +26945,6 @@
           </wp:inline>
         </w:drawing>
       </w:r>
-      <w:bookmarkEnd w:id="1"/>
     </w:p>
     <w:p>
       <w:pPr>
@@ -27300,7 +27390,7 @@
     </w:p>
     <w:p>
       <w:pPr>
-        <w:pStyle w:val="ListParagraph"/>
+        <w:pStyle w:val="a4"/>
         <w:numPr>
           <w:ilvl w:val="0"/>
           <w:numId w:val="23"/>
@@ -27340,7 +27430,7 @@
     </w:p>
     <w:p>
       <w:pPr>
-        <w:pStyle w:val="ListParagraph"/>
+        <w:pStyle w:val="a4"/>
         <w:numPr>
           <w:ilvl w:val="0"/>
           <w:numId w:val="23"/>
@@ -27380,7 +27470,7 @@
     </w:p>
     <w:p>
       <w:pPr>
-        <w:pStyle w:val="ListParagraph"/>
+        <w:pStyle w:val="a4"/>
         <w:numPr>
           <w:ilvl w:val="0"/>
           <w:numId w:val="23"/>
@@ -27389,7 +27479,6 @@
           <w:rFonts w:ascii="David" w:hAnsi="David" w:cs="David"/>
           <w:sz w:val="28"/>
           <w:szCs w:val="28"/>
-          <w:rtl/>
         </w:rPr>
       </w:pPr>
       <w:r>
@@ -27480,6 +27569,27 @@
         </w:rPr>
         <w:t xml:space="preserve">ימים. </w:t>
       </w:r>
+    </w:p>
+    <w:p>
+      <w:pPr>
+        <w:rPr>
+          <w:rFonts w:ascii="David" w:hAnsi="David" w:cs="David"/>
+          <w:sz w:val="28"/>
+          <w:szCs w:val="28"/>
+          <w:rtl/>
+        </w:rPr>
+      </w:pPr>
+      <w:r>
+        <w:rPr>
+          <w:rFonts w:ascii="David" w:hAnsi="David" w:cs="David" w:hint="cs"/>
+          <w:sz w:val="28"/>
+          <w:szCs w:val="28"/>
+          <w:rtl/>
+        </w:rPr>
+        <w:t>ולכן לסיכום, כן אפשר להכליא בין שתי הטכניקות.</w:t>
+      </w:r>
+      <w:bookmarkStart w:id="1" w:name="_GoBack"/>
+      <w:bookmarkEnd w:id="1"/>
     </w:p>
     <w:p>
       <w:pPr>
@@ -27530,7 +27640,7 @@
 </file>
 
 <file path=word/numbering.xml><?xml version="1.0" encoding="utf-8"?>
-<w:numbering xmlns:wpc="http://schemas.microsoft.com/office/word/2010/wordprocessingCanvas" xmlns:cx="http://schemas.microsoft.com/office/drawing/2014/chartex" xmlns:cx1="http://schemas.microsoft.com/office/drawing/2015/9/8/chartex" xmlns:cx2="http://schemas.microsoft.com/office/drawing/2015/10/21/chartex" xmlns:cx3="http://schemas.microsoft.com/office/drawing/2016/5/9/chartex" xmlns:cx4="http://schemas.microsoft.com/office/drawing/2016/5/10/chartex" xmlns:cx5="http://schemas.microsoft.com/office/drawing/2016/5/11/chartex" xmlns:cx6="http://schemas.microsoft.com/office/drawing/2016/5/12/chartex" xmlns:cx7="http://schemas.microsoft.com/office/drawing/2016/5/13/chartex" xmlns:cx8="http://schemas.microsoft.com/office/drawing/2016/5/14/chartex" xmlns:mc="http://schemas.openxmlformats.org/markup-compatibility/2006" xmlns:aink="http://schemas.microsoft.com/office/drawing/2016/ink" xmlns:am3d="http://schemas.microsoft.com/office/drawing/2017/model3d" xmlns:o="urn:schemas-microsoft-com:office:office" xmlns:r="http://schemas.openxmlformats.org/officeDocument/2006/relationships" xmlns:m="http://schemas.openxmlformats.org/officeDocument/2006/math" xmlns:v="urn:schemas-microsoft-com:vml" xmlns:wp14="http://schemas.microsoft.com/office/word/2010/wordprocessingDrawing" xmlns:wp="http://schemas.openxmlformats.org/drawingml/2006/wordprocessingDrawing" xmlns:w10="urn:schemas-microsoft-com:office:word" xmlns:w="http://schemas.openxmlformats.org/wordprocessingml/2006/main" xmlns:w14="http://schemas.microsoft.com/office/word/2010/wordml" xmlns:w15="http://schemas.microsoft.com/office/word/2012/wordml" xmlns:w16cid="http://schemas.microsoft.com/office/word/2016/wordml/cid" xmlns:w16se="http://schemas.microsoft.com/office/word/2015/wordml/symex" xmlns:wpg="http://schemas.microsoft.com/office/word/2010/wordprocessingGroup" xmlns:wpi="http://schemas.microsoft.com/office/word/2010/wordprocessingInk" xmlns:wne="http://schemas.microsoft.com/office/word/2006/wordml" xmlns:wps="http://schemas.microsoft.com/office/word/2010/wordprocessingShape" mc:Ignorable="w14 w15 w16se w16cid wp14">
+<w:numbering xmlns:wpc="http://schemas.microsoft.com/office/word/2010/wordprocessingCanvas" xmlns:mc="http://schemas.openxmlformats.org/markup-compatibility/2006" xmlns:o="urn:schemas-microsoft-com:office:office" xmlns:r="http://schemas.openxmlformats.org/officeDocument/2006/relationships" xmlns:m="http://schemas.openxmlformats.org/officeDocument/2006/math" xmlns:v="urn:schemas-microsoft-com:vml" xmlns:wp14="http://schemas.microsoft.com/office/word/2010/wordprocessingDrawing" xmlns:wp="http://schemas.openxmlformats.org/drawingml/2006/wordprocessingDrawing" xmlns:w10="urn:schemas-microsoft-com:office:word" xmlns:w="http://schemas.openxmlformats.org/wordprocessingml/2006/main" xmlns:w14="http://schemas.microsoft.com/office/word/2010/wordml" xmlns:w15="http://schemas.microsoft.com/office/word/2012/wordml" xmlns:wpg="http://schemas.microsoft.com/office/word/2010/wordprocessingGroup" xmlns:wpi="http://schemas.microsoft.com/office/word/2010/wordprocessingInk" xmlns:wne="http://schemas.microsoft.com/office/word/2006/wordml" xmlns:wps="http://schemas.microsoft.com/office/word/2010/wordprocessingShape" mc:Ignorable="w14 w15 wp14">
   <w:abstractNum w:abstractNumId="0" w15:restartNumberingAfterBreak="0">
     <w:nsid w:val="00724ACD"/>
     <w:multiLevelType w:val="hybridMultilevel"/>
@@ -27849,7 +27959,7 @@
   <w:abstractNum w:abstractNumId="3" w15:restartNumberingAfterBreak="0">
     <w:nsid w:val="0F4924C0"/>
     <w:multiLevelType w:val="hybridMultilevel"/>
-    <w:tmpl w:val="50D67808"/>
+    <w:tmpl w:val="E8746764"/>
     <w:lvl w:ilvl="0" w:tplc="04090001">
       <w:start w:val="1"/>
       <w:numFmt w:val="bullet"/>
@@ -29906,7 +30016,7 @@
 </file>
 
 <file path=word/styles.xml><?xml version="1.0" encoding="utf-8"?>
-<w:styles xmlns:mc="http://schemas.openxmlformats.org/markup-compatibility/2006" xmlns:r="http://schemas.openxmlformats.org/officeDocument/2006/relationships" xmlns:w="http://schemas.openxmlformats.org/wordprocessingml/2006/main" xmlns:w14="http://schemas.microsoft.com/office/word/2010/wordml" xmlns:w15="http://schemas.microsoft.com/office/word/2012/wordml" xmlns:w16cid="http://schemas.microsoft.com/office/word/2016/wordml/cid" xmlns:w16se="http://schemas.microsoft.com/office/word/2015/wordml/symex" mc:Ignorable="w14 w15 w16se w16cid">
+<w:styles xmlns:mc="http://schemas.openxmlformats.org/markup-compatibility/2006" xmlns:r="http://schemas.openxmlformats.org/officeDocument/2006/relationships" xmlns:w="http://schemas.openxmlformats.org/wordprocessingml/2006/main" xmlns:w14="http://schemas.microsoft.com/office/word/2010/wordml" xmlns:w15="http://schemas.microsoft.com/office/word/2012/wordml" mc:Ignorable="w14 w15">
   <w:docDefaults>
     <w:rPrDefault>
       <w:rPr>
@@ -29922,7 +30032,7 @@
       </w:pPr>
     </w:pPrDefault>
   </w:docDefaults>
-  <w:latentStyles w:defLockedState="0" w:defUIPriority="99" w:defSemiHidden="0" w:defUnhideWhenUsed="0" w:defQFormat="0" w:count="375">
+  <w:latentStyles w:defLockedState="0" w:defUIPriority="99" w:defSemiHidden="0" w:defUnhideWhenUsed="0" w:defQFormat="0" w:count="371">
     <w:lsdException w:name="Normal" w:uiPriority="0" w:qFormat="1"/>
     <w:lsdException w:name="heading 1" w:uiPriority="9" w:qFormat="1"/>
     <w:lsdException w:name="heading 2" w:semiHidden="1" w:uiPriority="9" w:unhideWhenUsed="1" w:qFormat="1"/>
@@ -30028,6 +30138,7 @@
     <w:lsdException w:name="HTML Sample" w:semiHidden="1" w:unhideWhenUsed="1"/>
     <w:lsdException w:name="HTML Typewriter" w:semiHidden="1" w:unhideWhenUsed="1"/>
     <w:lsdException w:name="HTML Variable" w:semiHidden="1" w:unhideWhenUsed="1"/>
+    <w:lsdException w:name="Normal Table" w:semiHidden="1" w:unhideWhenUsed="1"/>
     <w:lsdException w:name="annotation subject" w:semiHidden="1" w:unhideWhenUsed="1"/>
     <w:lsdException w:name="No List" w:semiHidden="1" w:unhideWhenUsed="1"/>
     <w:lsdException w:name="Outline List 1" w:semiHidden="1" w:unhideWhenUsed="1"/>
@@ -30071,8 +30182,10 @@
     <w:lsdException w:name="Table Elegant" w:semiHidden="1" w:unhideWhenUsed="1"/>
     <w:lsdException w:name="Table Professional" w:semiHidden="1" w:unhideWhenUsed="1"/>
     <w:lsdException w:name="Table Subtle 1" w:semiHidden="1" w:unhideWhenUsed="1"/>
+    <w:lsdException w:name="Table Subtle 2" w:semiHidden="1" w:unhideWhenUsed="1"/>
     <w:lsdException w:name="Table Web 1" w:semiHidden="1" w:unhideWhenUsed="1"/>
     <w:lsdException w:name="Table Web 2" w:semiHidden="1" w:unhideWhenUsed="1"/>
+    <w:lsdException w:name="Table Web 3" w:semiHidden="1" w:unhideWhenUsed="1"/>
     <w:lsdException w:name="Balloon Text" w:semiHidden="1" w:unhideWhenUsed="1"/>
     <w:lsdException w:name="Table Grid" w:uiPriority="39"/>
     <w:lsdException w:name="Table Theme" w:semiHidden="1" w:unhideWhenUsed="1"/>
@@ -30291,12 +30404,8 @@
     <w:lsdException w:name="List Table 5 Dark Accent 6" w:uiPriority="50"/>
     <w:lsdException w:name="List Table 6 Colorful Accent 6" w:uiPriority="51"/>
     <w:lsdException w:name="List Table 7 Colorful Accent 6" w:uiPriority="52"/>
-    <w:lsdException w:name="Mention" w:semiHidden="1" w:unhideWhenUsed="1"/>
-    <w:lsdException w:name="Smart Hyperlink" w:semiHidden="1" w:unhideWhenUsed="1"/>
-    <w:lsdException w:name="Hashtag" w:semiHidden="1" w:unhideWhenUsed="1"/>
-    <w:lsdException w:name="Unresolved Mention" w:semiHidden="1" w:unhideWhenUsed="1"/>
   </w:latentStyles>
-  <w:style w:type="paragraph" w:default="1" w:styleId="Normal">
+  <w:style w:type="paragraph" w:default="1" w:styleId="a">
     <w:name w:val="Normal"/>
     <w:qFormat/>
     <w:rsid w:val="00AF03B0"/>
@@ -30304,13 +30413,13 @@
       <w:bidi/>
     </w:pPr>
   </w:style>
-  <w:style w:type="character" w:default="1" w:styleId="DefaultParagraphFont">
+  <w:style w:type="character" w:default="1" w:styleId="a0">
     <w:name w:val="Default Paragraph Font"/>
     <w:uiPriority w:val="1"/>
     <w:semiHidden/>
     <w:unhideWhenUsed/>
   </w:style>
-  <w:style w:type="table" w:default="1" w:styleId="TableNormal">
+  <w:style w:type="table" w:default="1" w:styleId="a1">
     <w:name w:val="Normal Table"/>
     <w:uiPriority w:val="99"/>
     <w:semiHidden/>
@@ -30325,15 +30434,15 @@
       </w:tblCellMar>
     </w:tblPr>
   </w:style>
-  <w:style w:type="numbering" w:default="1" w:styleId="NoList">
+  <w:style w:type="numbering" w:default="1" w:styleId="a2">
     <w:name w:val="No List"/>
     <w:uiPriority w:val="99"/>
     <w:semiHidden/>
     <w:unhideWhenUsed/>
   </w:style>
-  <w:style w:type="table" w:styleId="TableGrid">
+  <w:style w:type="table" w:styleId="a3">
     <w:name w:val="Table Grid"/>
-    <w:basedOn w:val="TableNormal"/>
+    <w:basedOn w:val="a1"/>
     <w:uiPriority w:val="39"/>
     <w:rsid w:val="00AF03B0"/>
     <w:pPr>
@@ -30350,9 +30459,9 @@
       </w:tblBorders>
     </w:tblPr>
   </w:style>
-  <w:style w:type="paragraph" w:styleId="ListParagraph">
+  <w:style w:type="paragraph" w:styleId="a4">
     <w:name w:val="List Paragraph"/>
-    <w:basedOn w:val="Normal"/>
+    <w:basedOn w:val="a"/>
     <w:uiPriority w:val="34"/>
     <w:qFormat/>
     <w:rsid w:val="00AF03B0"/>
@@ -30363,7 +30472,7 @@
   </w:style>
   <w:style w:type="character" w:styleId="Hyperlink">
     <w:name w:val="Hyperlink"/>
-    <w:basedOn w:val="DefaultParagraphFont"/>
+    <w:basedOn w:val="a0"/>
     <w:uiPriority w:val="99"/>
     <w:unhideWhenUsed/>
     <w:rsid w:val="00AF03B0"/>
@@ -30372,9 +30481,9 @@
       <w:u w:val="single"/>
     </w:rPr>
   </w:style>
-  <w:style w:type="character" w:styleId="PlaceholderText">
+  <w:style w:type="character" w:styleId="a5">
     <w:name w:val="Placeholder Text"/>
-    <w:basedOn w:val="DefaultParagraphFont"/>
+    <w:basedOn w:val="a0"/>
     <w:uiPriority w:val="99"/>
     <w:semiHidden/>
     <w:rsid w:val="00B43254"/>
@@ -30382,10 +30491,10 @@
       <w:color w:val="808080"/>
     </w:rPr>
   </w:style>
-  <w:style w:type="paragraph" w:styleId="HTMLPreformatted">
+  <w:style w:type="paragraph" w:styleId="HTML">
     <w:name w:val="HTML Preformatted"/>
-    <w:basedOn w:val="Normal"/>
-    <w:link w:val="HTMLPreformattedChar"/>
+    <w:basedOn w:val="a"/>
+    <w:link w:val="HTML0"/>
     <w:uiPriority w:val="99"/>
     <w:unhideWhenUsed/>
     <w:rsid w:val="007360E5"/>
@@ -30417,10 +30526,10 @@
       <w:szCs w:val="20"/>
     </w:rPr>
   </w:style>
-  <w:style w:type="character" w:customStyle="1" w:styleId="HTMLPreformattedChar">
-    <w:name w:val="HTML Preformatted Char"/>
-    <w:basedOn w:val="DefaultParagraphFont"/>
-    <w:link w:val="HTMLPreformatted"/>
+  <w:style w:type="character" w:customStyle="1" w:styleId="HTML0">
+    <w:name w:val="HTML מעוצב מראש תו"/>
+    <w:basedOn w:val="a0"/>
+    <w:link w:val="HTML"/>
     <w:uiPriority w:val="99"/>
     <w:rsid w:val="007360E5"/>
     <w:rPr>

</xml_diff>